<commit_message>
Physical movements succcessfully implemented
</commit_message>
<xml_diff>
--- a/5. Proyecto Final/1. Propuesta/Propuesta Proyecto Final.docx
+++ b/5. Proyecto Final/1. Propuesta/Propuesta Proyecto Final.docx
@@ -3719,7 +3719,24 @@
           <w:szCs w:val="24"/>
           <w:lang w:val="es-CO"/>
         </w:rPr>
-        <w:t>Creación de clases, métodos y atributos</w:t>
+        <w:t xml:space="preserve">Creación de </w:t>
+      </w:r>
+      <w:r>
+        <w:rPr>
+          <w:strike/>
+          <w:sz w:val="24"/>
+          <w:szCs w:val="24"/>
+          <w:lang w:val="es-CO"/>
+        </w:rPr>
+        <w:t>clases</w:t>
+      </w:r>
+      <w:r>
+        <w:rPr>
+          <w:sz w:val="24"/>
+          <w:szCs w:val="24"/>
+          <w:lang w:val="es-CO"/>
+        </w:rPr>
+        <w:t>, métodos y atributos</w:t>
       </w:r>
     </w:p>
     <w:p>
@@ -3754,13 +3771,15 @@
         </w:numPr>
         <w:jc w:val="both"/>
         <w:rPr>
-          <w:sz w:val="24"/>
-          <w:szCs w:val="24"/>
-          <w:lang w:val="es-CO"/>
-        </w:rPr>
-      </w:pPr>
-      <w:r>
-        <w:rPr>
+          <w:strike/>
+          <w:sz w:val="24"/>
+          <w:szCs w:val="24"/>
+          <w:lang w:val="es-CO"/>
+        </w:rPr>
+      </w:pPr>
+      <w:r>
+        <w:rPr>
+          <w:strike/>
           <w:sz w:val="24"/>
           <w:szCs w:val="24"/>
           <w:lang w:val="es-CO"/>
@@ -3777,13 +3796,15 @@
         </w:numPr>
         <w:jc w:val="both"/>
         <w:rPr>
-          <w:sz w:val="24"/>
-          <w:szCs w:val="24"/>
-          <w:lang w:val="es-CO"/>
-        </w:rPr>
-      </w:pPr>
-      <w:r>
-        <w:rPr>
+          <w:strike/>
+          <w:sz w:val="24"/>
+          <w:szCs w:val="24"/>
+          <w:lang w:val="es-CO"/>
+        </w:rPr>
+      </w:pPr>
+      <w:r>
+        <w:rPr>
+          <w:strike/>
           <w:sz w:val="24"/>
           <w:szCs w:val="24"/>
           <w:lang w:val="es-CO"/>
@@ -3865,8 +3886,97 @@
           <w:szCs w:val="24"/>
           <w:lang w:val="es-CO"/>
         </w:rPr>
-        <w:t>mundos.</w:t>
-      </w:r>
+        <w:t>mundos</w:t>
+      </w:r>
+      <w:r>
+        <w:rPr>
+          <w:sz w:val="24"/>
+          <w:szCs w:val="24"/>
+          <w:lang w:val="es-CO"/>
+        </w:rPr>
+        <w:t>:</w:t>
+      </w:r>
+    </w:p>
+    <w:p>
+      <w:pPr>
+        <w:pStyle w:val="ListParagraph"/>
+        <w:numPr>
+          <w:ilvl w:val="2"/>
+          <w:numId w:val="5"/>
+        </w:numPr>
+        <w:jc w:val="both"/>
+        <w:rPr>
+          <w:sz w:val="24"/>
+          <w:szCs w:val="24"/>
+          <w:lang w:val="es-CO"/>
+        </w:rPr>
+      </w:pPr>
+      <w:r>
+        <w:rPr>
+          <w:sz w:val="24"/>
+          <w:szCs w:val="24"/>
+          <w:lang w:val="es-CO"/>
+        </w:rPr>
+        <w:t>1er mundo</w:t>
+      </w:r>
+    </w:p>
+    <w:p>
+      <w:pPr>
+        <w:pStyle w:val="ListParagraph"/>
+        <w:numPr>
+          <w:ilvl w:val="2"/>
+          <w:numId w:val="5"/>
+        </w:numPr>
+        <w:jc w:val="both"/>
+        <w:rPr>
+          <w:sz w:val="24"/>
+          <w:szCs w:val="24"/>
+          <w:lang w:val="es-CO"/>
+        </w:rPr>
+      </w:pPr>
+      <w:r>
+        <w:rPr>
+          <w:sz w:val="24"/>
+          <w:szCs w:val="24"/>
+          <w:lang w:val="es-CO"/>
+        </w:rPr>
+        <w:t>2ndo mundo</w:t>
+      </w:r>
+    </w:p>
+    <w:p>
+      <w:pPr>
+        <w:pStyle w:val="ListParagraph"/>
+        <w:numPr>
+          <w:ilvl w:val="2"/>
+          <w:numId w:val="5"/>
+        </w:numPr>
+        <w:jc w:val="both"/>
+        <w:rPr>
+          <w:sz w:val="24"/>
+          <w:szCs w:val="24"/>
+          <w:lang w:val="es-CO"/>
+        </w:rPr>
+      </w:pPr>
+      <w:r>
+        <w:rPr>
+          <w:sz w:val="24"/>
+          <w:szCs w:val="24"/>
+          <w:lang w:val="es-CO"/>
+        </w:rPr>
+        <w:t>3er mundo</w:t>
+      </w:r>
+    </w:p>
+    <w:p>
+      <w:pPr>
+        <w:pStyle w:val="ListParagraph"/>
+        <w:ind w:left="1440"/>
+        <w:jc w:val="both"/>
+        <w:rPr>
+          <w:sz w:val="24"/>
+          <w:szCs w:val="24"/>
+          <w:lang w:val="es-CO"/>
+        </w:rPr>
+      </w:pPr>
     </w:p>
     <w:p>
       <w:pPr>
@@ -3888,6 +3998,7 @@
           <w:szCs w:val="24"/>
           <w:lang w:val="es-CO"/>
         </w:rPr>
+        <w:lastRenderedPageBreak/>
         <w:t>Implementación 3 niveles de dificultad</w:t>
       </w:r>
     </w:p>

</xml_diff>